<commit_message>
added git command stash
</commit_message>
<xml_diff>
--- a/This_file_contains_all_git_commends.docx
+++ b/This_file_contains_all_git_commends.docx
@@ -855,25 +855,82 @@
           <w:rFonts w:hint="default"/>
           <w:lang w:val="en-US"/>
         </w:rPr>
-        <w:t xml:space="preserve">Git restore *                 </w:t>
-      </w:r>
+        <w:t>Git restore *                  #for all files</w:t>
+      </w:r>
+    </w:p>
+    <w:p>
+      <w:pPr>
+        <w:rPr>
+          <w:rFonts w:hint="default"/>
+          <w:lang w:val="en-US"/>
+        </w:rPr>
+      </w:pPr>
+    </w:p>
+    <w:p>
+      <w:pPr>
+        <w:rPr>
+          <w:rFonts w:hint="default"/>
+          <w:lang w:val="en-US"/>
+        </w:rPr>
+      </w:pPr>
+      <w:r>
+        <w:rPr>
+          <w:rFonts w:hint="default"/>
+          <w:lang w:val="en-US"/>
+        </w:rPr>
+        <w:t>Or use</w:t>
+      </w:r>
+    </w:p>
+    <w:p>
+      <w:pPr>
+        <w:rPr>
+          <w:rFonts w:hint="default"/>
+          <w:lang w:val="en-US"/>
+        </w:rPr>
+      </w:pPr>
+      <w:r>
+        <w:rPr>
+          <w:rFonts w:hint="default"/>
+          <w:lang w:val="en-US"/>
+        </w:rPr>
+        <w:t>Git stash  #remove all your local changes</w:t>
+      </w:r>
+    </w:p>
+    <w:p>
+      <w:pPr>
+        <w:pBdr>
+          <w:bottom w:val="single" w:color="auto" w:sz="4" w:space="0"/>
+        </w:pBdr>
+        <w:rPr>
+          <w:rFonts w:hint="default"/>
+          <w:lang w:val="en-US"/>
+        </w:rPr>
+      </w:pPr>
+      <w:r>
+        <w:rPr>
+          <w:rFonts w:hint="default"/>
+          <w:lang w:val="en-US"/>
+        </w:rPr>
+        <w:t>Git stash pop       #this command restore most recent stashed files</w:t>
+      </w:r>
+    </w:p>
+    <w:p>
+      <w:pPr>
+        <w:rPr>
+          <w:rFonts w:hint="default"/>
+          <w:lang w:val="en-US"/>
+        </w:rPr>
+      </w:pPr>
+    </w:p>
+    <w:p>
+      <w:pPr>
+        <w:rPr>
+          <w:rFonts w:hint="default"/>
+          <w:lang w:val="en-US"/>
+        </w:rPr>
+      </w:pPr>
       <w:bookmarkStart w:id="0" w:name="_GoBack"/>
       <w:bookmarkEnd w:id="0"/>
-      <w:r>
-        <w:rPr>
-          <w:rFonts w:hint="default"/>
-          <w:lang w:val="en-US"/>
-        </w:rPr>
-        <w:t xml:space="preserve"> #for all files</w:t>
-      </w:r>
-    </w:p>
-    <w:p>
-      <w:pPr>
-        <w:rPr>
-          <w:rFonts w:hint="default"/>
-          <w:lang w:val="en-US"/>
-        </w:rPr>
-      </w:pPr>
     </w:p>
     <w:p/>
     <w:sectPr>

</xml_diff>